<commit_message>
got static serving working
</commit_message>
<xml_diff>
--- a/nickswebsite/blogdocs/Mock OMPA.docx
+++ b/nickswebsite/blogdocs/Mock OMPA.docx
@@ -4,75 +4,70 @@
   <w:body>
     <w:p>
       <w:r>
-        <w:t>Mock OMPA:</w:t>
+        <w:t>&lt;p&gt;If you have any appreciation for the BCS system in college football or an NFL mock draft, you'll appreciate the 'mock OMPA' python script that I rigged up a few weeks ago. In short, using three python scripts, we can score and predict what an OMPA championship swim meet would score as if it were held at that exact point in time.&lt;/p&gt;</w:t>
       </w:r>
     </w:p>
     <w:p/>
     <w:p>
       <w:r>
-        <w:t>&lt;p&gt;If you have any appreciation for the BCS system in college football or an NFL mock draft, you'll appreciate the 'mock OMPA' python script that I rigged up a few weeks ago. In short, using three python scripts from the command line, we can score and predict what an OMPA championship swim meet would score as if it were held at that exact point in time.&lt;/p&gt;</w:t>
+        <w:t>&lt;p&gt;&lt;b&gt;Tracking changes throughout the season&lt;/b&gt;&lt;br&gt;</w:t>
+      </w:r>
+    </w:p>
+    <w:p>
+      <w:r>
+        <w:t>This means that rather than simply having to wait for the OMPA in August, we can now run the mock ompa at certain times throughout the season and track the changes. It means we can finally quantify just how much Sleepy Hollow out scores their seed position heading into the real OMPA (they always do). It means we can quantify which teams improve the most throughout the season. Its always surprising to me how close together teams are at the beginning of the season. However, by the end, some teams have just kept on steadily improving and end up far ahead of the pack.&lt;/p&gt;</w:t>
       </w:r>
     </w:p>
     <w:p/>
     <w:p>
       <w:r>
-        <w:t>&lt;p&gt;&lt;b&gt;Tracking changes throughout the season&lt;/b&gt;&lt;br&gt;</w:t>
-      </w:r>
-    </w:p>
-    <w:p>
-      <w:r>
-        <w:t>This means that rather than simply having to wait for the OMPA in August, we can now run the mock ompa at certain times throughout the season and track the changes. It means we can finally quantify just how much Sleepy Hollow out scores their seed position heading into the real OMPA (they always do). It means we can quantify which teams improve the most throughout the season. Its always surprising to me how close together teams are at the beginning of the season. However, by the end, some teams have just kept on steadily improving and end up far ahead of the pack.&lt;/p&gt;</w:t>
+        <w:t>&lt;p&gt;&lt;b&gt;Running a mock Lafayette-OMPA&lt;/b&gt;&lt;br&gt;</w:t>
+      </w:r>
+    </w:p>
+    <w:p>
+      <w:r>
+        <w:t>It also means that any team's times that can be web-scraped in a similar fashion, can be loaded into the mock OMPA and scored as if they were OMPA member teams. With the Lafayette teams recently forming their own league, it's been a curiosity as how the Lafayette teams measure up. Springbrook usually beats OMPA teams at County, but are they really that much faster? By loading their times into the mock OMPA, we can finally quantify that Springbrook is a solid 4th place OMPA team, and Rancho Colorados is somewhere between a 5th - 7th place team.&lt;/p&gt;</w:t>
       </w:r>
     </w:p>
     <w:p/>
     <w:p>
       <w:r>
-        <w:t>&lt;p&gt;&lt;b&gt;Running a mock Lafayette-OMPA&lt;/b&gt;&lt;br&gt;</w:t>
-      </w:r>
-    </w:p>
-    <w:p>
-      <w:r>
-        <w:t>It also means that any team's times that can be web-scraped in a similar fashion, can be loaded into the mock OMPA and scored as if they were OMPA member teams. With the Lafayette teams recently forming their own league, it's been a curiosity as how the Lafayette teams measure up. Springbrook usually beats OMPA teams at County, but are they really that much faster? By loading their times into the mock OMPA, we can finally quantify that Springbrook is a solid 4th place OMPA team, and Rancho Colorados is somewhere between a 5th - 7th place team.&lt;/p&gt;</w:t>
+        <w:t>&lt;p&gt;&lt;b&gt;How it works&lt;/b&gt;&lt;br&gt;</w:t>
+      </w:r>
+    </w:p>
+    <w:p>
+      <w:r>
+        <w:t>The top 50 swimmers from each of the 12 age groups, and their best times, are 'scraped' from the ompa web database. These are then fed into another python script that scores a realistic OMPA (taking best events, relays and such into account). What this means is that on any day of the season (June 10th, July 5th, whenever), a 'mock OMPA' can be run with whatever everyone's best times are at that exact point in the season. &lt;/p&gt;</w:t>
       </w:r>
     </w:p>
     <w:p/>
     <w:p>
       <w:r>
-        <w:t>&lt;p&gt;&lt;b&gt;How it works (without jargon)&lt;/b&gt;&lt;br&gt;</w:t>
-      </w:r>
-    </w:p>
-    <w:p>
-      <w:r>
-        <w:t>The top 50 swimmers from each of the 12 age groups, and their best times, are 'scraped' from the ompa web database. These are then fed into another python script that scores a realistic OMPA (taking best events, relays and such into account). What this means is that on any day of the season (June 10th, July 5th, whenever), a 'mock OMPA' can be run with whatever everyone's best times are at that exact point in the season. &lt;/p&gt;</w:t>
+        <w:t>&lt;p&gt;&lt;b&gt;How it works (from a technical standpoint)&lt;/b&gt;&lt;/p&gt;</w:t>
       </w:r>
     </w:p>
     <w:p/>
     <w:p>
       <w:r>
-        <w:t>&lt;p&gt;&lt;b&gt;How it works (from a technical standpoint)&lt;/b&gt;&lt;/p&gt;</w:t>
+        <w:t>&lt;p&gt;&lt;b&gt;Example Outputs&lt;/b&gt;</w:t>
+      </w:r>
+    </w:p>
+    <w:p>
+      <w:r>
+        <w:t>&lt;br&gt;&lt;a href="/static/mockompa2013.txt"&gt;2013 Mock OMPA using swim times from August 2013&lt;/a&gt;</w:t>
+      </w:r>
+    </w:p>
+    <w:p>
+      <w:r>
+        <w:t>&lt;br&gt;&lt;a href="/static/mockompa2014.txt"&gt;2014 Mock OMPA using swim times from August 2013&lt;/a&gt;</w:t>
+      </w:r>
+    </w:p>
+    <w:p>
+      <w:r>
+        <w:t>&lt;br&gt;&lt;a href="/static/mocklafomparcsblt.txt"&gt;2013 Mock Lafayette-OMPA&lt;/a&gt;&lt;/p&gt;</w:t>
       </w:r>
     </w:p>
     <w:p/>
-    <w:p>
-      <w:r>
-        <w:t>&lt;p&gt;&lt;b&gt;Example Outputs&lt;/b&gt;</w:t>
-      </w:r>
-    </w:p>
-    <w:p>
-      <w:r>
-        <w:t>&lt;br&gt;&lt;a href="/static/mockompa2013.txt"&gt;2013 Mock OMPA using swim times from August 2013&lt;/a&gt;</w:t>
-      </w:r>
-    </w:p>
-    <w:p>
-      <w:r>
-        <w:t>&lt;br&gt;&lt;a href="/static/mockompa2014.txt"&gt;2014 Mock OMPA using swim times from August 2013&lt;/a&gt;</w:t>
-      </w:r>
-    </w:p>
-    <w:p>
-      <w:r>
-        <w:t>&lt;br&gt;&lt;a href="/static/mocklafompa2013rcsblt.txt"&gt;2013 Mock Lafayette-OMPA&lt;/a&gt;&lt;/p</w:t>
-      </w:r>
-    </w:p>
     <w:sectPr>
       <w:pgSz w:w="12240" w:h="15840"/>
       <w:pgMar w:top="1440" w:right="1800" w:bottom="1440" w:left="1800" w:gutter="0"/>

</xml_diff>

<commit_message>
added an about page
</commit_message>
<xml_diff>
--- a/nickswebsite/blogdocs/Mock OMPA.docx
+++ b/nickswebsite/blogdocs/Mock OMPA.docx
@@ -4,7 +4,50 @@
   <w:body>
     <w:p>
       <w:r>
-        <w:t>&lt;p&gt;If you have any appreciation for the BCS system in college football or an NFL mock draft, you'll appreciate the 'mock OMPA' python script that I rigged up a few weeks ago. In short, using three python scripts, we can score and predict what an OMPA championship swim meet would score as if it were held at that exact point in time.&lt;/p&gt;</w:t>
+        <w:t>&lt;p&gt;&lt;b&gt;What if we had a weekly BCS ranking for the OMPA?&lt;/b&gt; &lt;br&gt;</w:t>
+      </w:r>
+    </w:p>
+    <w:p>
+      <w:r>
+        <w:t xml:space="preserve">If you have any appreciation for the BCS system in college football or an NFL mock draft, you'll appreciate the 'mock OMPA' python script that I rigged up a few weeks ago. </w:t>
+      </w:r>
+      <w:r>
+        <w:t>For anyone that isn’t familiar, the OMPA is a highly competitive swim league in Orinda and Moraga, California. It’s comprised of 9 teams and 2000+ swimmers from a total population of less than 40,000 people. This tiny hotbed of swimming is remarkable for having helped produce over 17 Olympic swimmers</w:t>
+      </w:r>
+      <w:r>
+        <w:t xml:space="preserve">. </w:t>
+      </w:r>
+      <w:r>
+        <w:t>This includes Matt Biondi and quite a few other gold medalists (&lt;a href="http://www.ompaswim.com/About_OMPA.html"&gt;OMPA History&lt;/a&gt;).</w:t>
+      </w:r>
+      <w:r>
+        <w:t>.</w:t>
+      </w:r>
+      <w:r>
+        <w:t xml:space="preserve"> The biggest part of the OMPA league is without question the OMPA championship swim meet.&lt;/p&gt;</w:t>
+      </w:r>
+    </w:p>
+    <w:p/>
+    <w:p>
+      <w:r>
+        <w:t>&lt;p&gt;</w:t>
+      </w:r>
+      <w:r>
+        <w:t xml:space="preserve"> </w:t>
+      </w:r>
+      <w:r>
+        <w:t>In the past, we had to wait for the actual day of competition to see how the OMPA teams stacked up against each other. We had to wait for each dual meet between two teams to be swam. We would wait for the times to be uploaded from all of the different dual meets that weekend. Then and only then could we look at rankings and estimate by gut which particular teams seemed to look pretty fast. Scoring a future OMPA championship after each and every week of dual meets would take 10s of hours each and every week. Scoring it by hand would also mean that you would have to pick each swimmer’s best 3 events of the 5 events they likely have in the database. Picking relays would be even more tedious. &lt;/p&gt;</w:t>
+      </w:r>
+    </w:p>
+    <w:p/>
+    <w:p>
+      <w:r>
+        <w:t>&lt;p&gt; &lt;b&gt; Python to the rescue&lt;/b&gt;&lt;br&gt;</w:t>
+      </w:r>
+    </w:p>
+    <w:p>
+      <w:r>
+        <w:t>Thankfully, this is the perfect task for a computer program. More specifically, it’s the perfect task for python scripts. Using &lt;a href="http://doc.scrapy.org/en/latest/intro/overview.html"'&gt;scrapy&lt;/a&gt;, a framework for building web crawling and data scraping ‘bots’, I was able to quickly obtain and sort all of the swimmer times from the &lt;a href="http://www.crgwebservices.com/OMPA/"&gt;OMPA database website&lt;/a&gt; into nicely organized json files. With another script, I wrote algorithms that figure out each swimmers 3 best events and the best relay combinations for each team. The script then scores the entire swim meet in a near instant (that’s 82 events of scoring the top 20 swimmers &amp; 9 relays from a pool of 2000+ swimmers!). The script then outputs a nicely formatted meet results file of what an actual OMPA championship swim meet would look like as if it were swam at that exact point in time. The print out also has team scores broken down by age group, gender, stroke, or stroke within the age group. It is possible now to see which teams have the top 13up butterfly or the top 8under breaststroke rather than being limited to the traditional age groups. &lt;/p&gt;</w:t>
       </w:r>
     </w:p>
     <w:p/>
@@ -15,7 +58,7 @@
     </w:p>
     <w:p>
       <w:r>
-        <w:t>This means that rather than simply having to wait for the OMPA in August, we can now run the mock ompa at certain times throughout the season and track the changes. It means we can finally quantify just how much Sleepy Hollow out scores their seed position heading into the real OMPA (they always do). It means we can quantify which teams improve the most throughout the season. Its always surprising to me how close together teams are at the beginning of the season. However, by the end, some teams have just kept on steadily improving and end up far ahead of the pack.&lt;/p&gt;</w:t>
+        <w:t>This means that rather than simply having to wait for the OMPA in August, we can now run the mock ompa at certain times throughout the season and track the changes from week to week. It means we can finally quantify just how much Sleepy Hollow out scores their seed position heading into the real OMPA (they always do). It means we can quantify which teams improve the most throughout the season. I have a few hypothesis that I’d like to test. For example, despite the end of season huge gap between the fastest and slowest teams, might all the teams start the season fairly close together? Perhaps the best teams simply have slightly more improvement week to week that compounds? The mock OMPA model will allow me to test this.&lt;/p&gt;</w:t>
       </w:r>
     </w:p>
     <w:p/>
@@ -26,24 +69,51 @@
     </w:p>
     <w:p>
       <w:r>
-        <w:t>It also means that any team's times that can be web-scraped in a similar fashion, can be loaded into the mock OMPA and scored as if they were OMPA member teams. With the Lafayette teams recently forming their own league, it's been a curiosity as how the Lafayette teams measure up. Springbrook usually beats OMPA teams at County, but are they really that much faster? By loading their times into the mock OMPA, we can finally quantify that Springbrook is a solid 4th place OMPA team, and Rancho Colorados is somewhere between a 5th - 7th place team.&lt;/p&gt;</w:t>
-      </w:r>
-    </w:p>
-    <w:p/>
-    <w:p>
-      <w:r>
-        <w:t>&lt;p&gt;&lt;b&gt;How it works&lt;/b&gt;&lt;br&gt;</w:t>
-      </w:r>
-    </w:p>
-    <w:p>
-      <w:r>
-        <w:t>The top 50 swimmers from each of the 12 age groups, and their best times, are 'scraped' from the ompa web database. These are then fed into another python script that scores a realistic OMPA (taking best events, relays and such into account). What this means is that on any day of the season (June 10th, July 5th, whenever), a 'mock OMPA' can be run with whatever everyone's best times are at that exact point in the season. &lt;/p&gt;</w:t>
-      </w:r>
-    </w:p>
-    <w:p/>
-    <w:p>
-      <w:r>
-        <w:t>&lt;p&gt;&lt;b&gt;How it works (from a technical standpoint)&lt;/b&gt;&lt;/p&gt;</w:t>
+        <w:t>Any non-OMPA team, who’s times can be web-scraped in a similar fashion, can be loaded into the mock OMPA and scored as if they were OMPA member teams. Because I’ve coached teams in both the OMPA and in Lafayette, I’ve always wanted to know exactly how these neighboring towns stacked up against each other (the county meet really isn’t a fair comparison). Springbrook usually beats all of the OMPA teams at County, but are they really that much faster? By loading their times into the mock OMPA, we can finally quantify that Springbrook is a solid 4th place OMPA team, and Rancho Colorados is somewhere between a 5th or 7th place team.&lt;/p&gt;</w:t>
+      </w:r>
+    </w:p>
+    <w:p/>
+    <w:p>
+      <w:r>
+        <w:t>&lt;p&gt;&lt;b&gt;Predicting 2014 from 2013&lt;/b&gt;&lt;br&gt;</w:t>
+      </w:r>
+    </w:p>
+    <w:p>
+      <w:r>
+        <w:t>Each age group gender stroke (ie 9/10 girls freestyle) is handled by a separate web crawler, and loaded into it’s own JSON file for the Mock OMPA script to later handle. By setting the scraper to load the 10 to 11 girls freestyle into the JSON that usually contains the 11/12 girls freestyle, the mock OMPA is effectively run with everyone aged up to where they would be next season. This gives us a Mock OMPA for 2014 even when it’s still 2013.&lt;/p&gt;</w:t>
+      </w:r>
+    </w:p>
+    <w:p/>
+    <w:p>
+      <w:r>
+        <w:t>&lt;p&gt;&lt;b&gt;Dual Meets&lt;/b&gt;&lt;br&gt;</w:t>
+      </w:r>
+    </w:p>
+    <w:p>
+      <w:r>
+        <w:t>Through testing my program, I realized that by not including a team name in my scoring function, I could effectively score the meet without them ever being loaded into the events. Eliminate all but two teams, and you have a mock dual meet. There was already a separate variable for scoring the relay events versus the individual event, so I just added another scoring scheme that resembles the much fewer dual meet points.&lt;/p&gt;</w:t>
+      </w:r>
+    </w:p>
+    <w:p/>
+    <w:p>
+      <w:r>
+        <w:t>&lt;p&gt;&lt;b&gt;Some predictions based on the 2014 output&lt;/b&gt;&lt;br&gt;</w:t>
+      </w:r>
+    </w:p>
+    <w:p>
+      <w:r>
+        <w:t>As you can see from the output files below, I do not think this will be the year that Sleepy Hollow overtakes OCC. It’s been 10 years+ of OCC, and while Sleepy Hollow does seem to be gaining, the prediction remains OCC for now. I do think it’s possible that OPP or MCC make a run at 3rd place, as Meadow’s predicted lead over 4th and 5th place seems a lot smaller than what I remember past years actual results being.&lt;/p&gt;</w:t>
+      </w:r>
+    </w:p>
+    <w:p/>
+    <w:p>
+      <w:r>
+        <w:t>&lt;p&gt;&lt;b&gt;The Code&lt;/b&gt;&lt;br&gt;</w:t>
+      </w:r>
+    </w:p>
+    <w:p>
+      <w:r>
+        <w:t>&lt;a href="https://github.com/NickStefan/MockOMPA"&gt;Mock OMPA on GitHub&lt;/a&gt;&lt;/p&gt;</w:t>
       </w:r>
     </w:p>
     <w:p/>
@@ -269,6 +339,18 @@
       <w:shd w:val="clear" w:color="auto" w:fill="FFCC99"/>
     </w:rPr>
   </w:style>
+  <w:style w:type="character" w:styleId="Hyperlink">
+    <w:name w:val="Hyperlink"/>
+    <w:basedOn w:val="DefaultParagraphFont"/>
+    <w:uiPriority w:val="99"/>
+    <w:semiHidden/>
+    <w:unhideWhenUsed/>
+    <w:rsid w:val="007B72BF"/>
+    <w:rPr>
+      <w:color w:val="0000FF" w:themeColor="hyperlink"/>
+      <w:u w:val="single"/>
+    </w:rPr>
+  </w:style>
 </w:styles>
 </file>
 

</xml_diff>